<commit_message>
populacje dla 20 i 40 dodane
</commit_message>
<xml_diff>
--- a/Testy.docx
+++ b/Testy.docx
@@ -695,6 +695,341 @@
           <w:sz w:val="24"/>
           <w:szCs w:val="24"/>
         </w:rPr>
+        <w:t>Tab. 1.1 Parametry populacji dla testu 1 przy rozmiarze populacji równym 20.</w:t>
+      </w:r>
+    </w:p>
+    <w:tbl>
+      <w:tblPr>
+        <w:tblStyle w:val="Tabela-Siatka"/>
+        <w:tblW w:w="0" w:type="auto"/>
+        <w:tblLook w:val="04A0" w:firstRow="1" w:lastRow="0" w:firstColumn="1" w:lastColumn="0" w:noHBand="0" w:noVBand="1"/>
+      </w:tblPr>
+      <w:tblGrid>
+        <w:gridCol w:w="2265"/>
+        <w:gridCol w:w="2265"/>
+        <w:gridCol w:w="2266"/>
+        <w:gridCol w:w="2266"/>
+      </w:tblGrid>
+      <w:tr>
+        <w:tc>
+          <w:tcPr>
+            <w:tcW w:w="2265" w:type="dxa"/>
+          </w:tcPr>
+          <w:p>
+            <w:pPr>
+              <w:jc w:val="center"/>
+            </w:pPr>
+            <w:r>
+              <w:t>Średnia</w:t>
+            </w:r>
+          </w:p>
+        </w:tc>
+        <w:tc>
+          <w:tcPr>
+            <w:tcW w:w="2265" w:type="dxa"/>
+          </w:tcPr>
+          <w:p>
+            <w:pPr>
+              <w:jc w:val="center"/>
+            </w:pPr>
+            <w:r>
+              <w:t>Wartość MAX</w:t>
+            </w:r>
+          </w:p>
+        </w:tc>
+        <w:tc>
+          <w:tcPr>
+            <w:tcW w:w="2266" w:type="dxa"/>
+          </w:tcPr>
+          <w:p>
+            <w:pPr>
+              <w:jc w:val="center"/>
+            </w:pPr>
+            <w:r>
+              <w:t>Wartość MIN</w:t>
+            </w:r>
+          </w:p>
+        </w:tc>
+        <w:tc>
+          <w:tcPr>
+            <w:tcW w:w="2266" w:type="dxa"/>
+          </w:tcPr>
+          <w:p>
+            <w:pPr>
+              <w:jc w:val="center"/>
+            </w:pPr>
+            <w:r>
+              <w:t>Odchyl. Stand.</w:t>
+            </w:r>
+          </w:p>
+        </w:tc>
+      </w:tr>
+      <w:tr>
+        <w:tc>
+          <w:tcPr>
+            <w:tcW w:w="2265" w:type="dxa"/>
+          </w:tcPr>
+          <w:p>
+            <w:pPr>
+              <w:jc w:val="center"/>
+            </w:pPr>
+            <w:r>
+              <w:t>3124.16</w:t>
+            </w:r>
+          </w:p>
+        </w:tc>
+        <w:tc>
+          <w:tcPr>
+            <w:tcW w:w="2265" w:type="dxa"/>
+          </w:tcPr>
+          <w:p>
+            <w:pPr>
+              <w:jc w:val="center"/>
+            </w:pPr>
+            <w:r>
+              <w:t>3</w:t>
+            </w:r>
+            <w:r>
+              <w:t>512.66</w:t>
+            </w:r>
+          </w:p>
+        </w:tc>
+        <w:tc>
+          <w:tcPr>
+            <w:tcW w:w="2266" w:type="dxa"/>
+          </w:tcPr>
+          <w:p>
+            <w:pPr>
+              <w:jc w:val="center"/>
+            </w:pPr>
+            <w:r>
+              <w:t>1</w:t>
+            </w:r>
+            <w:r>
+              <w:t>673.20</w:t>
+            </w:r>
+          </w:p>
+        </w:tc>
+        <w:tc>
+          <w:tcPr>
+            <w:tcW w:w="2266" w:type="dxa"/>
+          </w:tcPr>
+          <w:p>
+            <w:pPr>
+              <w:jc w:val="center"/>
+            </w:pPr>
+            <w:r>
+              <w:t>418.78</w:t>
+            </w:r>
+          </w:p>
+        </w:tc>
+      </w:tr>
+    </w:tbl>
+    <w:p>
+      <w:pPr>
+        <w:jc w:val="both"/>
+        <w:rPr>
+          <w:sz w:val="24"/>
+          <w:szCs w:val="24"/>
+        </w:rPr>
+      </w:pPr>
+    </w:p>
+    <w:p>
+      <w:pPr>
+        <w:jc w:val="both"/>
+        <w:rPr>
+          <w:sz w:val="24"/>
+          <w:szCs w:val="24"/>
+        </w:rPr>
+      </w:pPr>
+      <w:r>
+        <w:rPr>
+          <w:sz w:val="24"/>
+          <w:szCs w:val="24"/>
+        </w:rPr>
+        <w:t>Tab. 1.</w:t>
+      </w:r>
+      <w:r>
+        <w:rPr>
+          <w:sz w:val="24"/>
+          <w:szCs w:val="24"/>
+        </w:rPr>
+        <w:t>2</w:t>
+      </w:r>
+      <w:r>
+        <w:rPr>
+          <w:sz w:val="24"/>
+          <w:szCs w:val="24"/>
+        </w:rPr>
+        <w:t xml:space="preserve"> Parametry populacji dla testu 1 przy rozmiarze populacji równym </w:t>
+      </w:r>
+      <w:r>
+        <w:rPr>
+          <w:sz w:val="24"/>
+          <w:szCs w:val="24"/>
+        </w:rPr>
+        <w:t>4</w:t>
+      </w:r>
+      <w:r>
+        <w:rPr>
+          <w:sz w:val="24"/>
+          <w:szCs w:val="24"/>
+        </w:rPr>
+        <w:t>0.</w:t>
+      </w:r>
+    </w:p>
+    <w:tbl>
+      <w:tblPr>
+        <w:tblStyle w:val="Tabela-Siatka"/>
+        <w:tblW w:w="0" w:type="auto"/>
+        <w:tblLook w:val="04A0" w:firstRow="1" w:lastRow="0" w:firstColumn="1" w:lastColumn="0" w:noHBand="0" w:noVBand="1"/>
+      </w:tblPr>
+      <w:tblGrid>
+        <w:gridCol w:w="2265"/>
+        <w:gridCol w:w="2265"/>
+        <w:gridCol w:w="2266"/>
+        <w:gridCol w:w="2266"/>
+      </w:tblGrid>
+      <w:tr>
+        <w:tc>
+          <w:tcPr>
+            <w:tcW w:w="2265" w:type="dxa"/>
+          </w:tcPr>
+          <w:p>
+            <w:pPr>
+              <w:jc w:val="center"/>
+            </w:pPr>
+            <w:r>
+              <w:t>Średnia</w:t>
+            </w:r>
+          </w:p>
+        </w:tc>
+        <w:tc>
+          <w:tcPr>
+            <w:tcW w:w="2265" w:type="dxa"/>
+          </w:tcPr>
+          <w:p>
+            <w:pPr>
+              <w:jc w:val="center"/>
+            </w:pPr>
+            <w:r>
+              <w:t>Wartość MAX</w:t>
+            </w:r>
+          </w:p>
+        </w:tc>
+        <w:tc>
+          <w:tcPr>
+            <w:tcW w:w="2266" w:type="dxa"/>
+          </w:tcPr>
+          <w:p>
+            <w:pPr>
+              <w:jc w:val="center"/>
+            </w:pPr>
+            <w:r>
+              <w:t>Wartość MIN</w:t>
+            </w:r>
+          </w:p>
+        </w:tc>
+        <w:tc>
+          <w:tcPr>
+            <w:tcW w:w="2266" w:type="dxa"/>
+          </w:tcPr>
+          <w:p>
+            <w:pPr>
+              <w:jc w:val="center"/>
+            </w:pPr>
+            <w:r>
+              <w:t>Odchyl. Stand.</w:t>
+            </w:r>
+          </w:p>
+        </w:tc>
+      </w:tr>
+      <w:tr>
+        <w:tc>
+          <w:tcPr>
+            <w:tcW w:w="2265" w:type="dxa"/>
+          </w:tcPr>
+          <w:p>
+            <w:pPr>
+              <w:jc w:val="center"/>
+            </w:pPr>
+            <w:r>
+              <w:t>2611.86</w:t>
+            </w:r>
+          </w:p>
+        </w:tc>
+        <w:tc>
+          <w:tcPr>
+            <w:tcW w:w="2265" w:type="dxa"/>
+          </w:tcPr>
+          <w:p>
+            <w:pPr>
+              <w:jc w:val="center"/>
+            </w:pPr>
+            <w:r>
+              <w:t>3</w:t>
+            </w:r>
+            <w:r>
+              <w:t>722.41</w:t>
+            </w:r>
+          </w:p>
+        </w:tc>
+        <w:tc>
+          <w:tcPr>
+            <w:tcW w:w="2266" w:type="dxa"/>
+          </w:tcPr>
+          <w:p>
+            <w:pPr>
+              <w:jc w:val="center"/>
+            </w:pPr>
+            <w:r>
+              <w:t>1</w:t>
+            </w:r>
+            <w:r>
+              <w:t>533.12</w:t>
+            </w:r>
+          </w:p>
+        </w:tc>
+        <w:tc>
+          <w:tcPr>
+            <w:tcW w:w="2266" w:type="dxa"/>
+          </w:tcPr>
+          <w:p>
+            <w:pPr>
+              <w:jc w:val="center"/>
+            </w:pPr>
+            <w:r>
+              <w:t>3</w:t>
+            </w:r>
+            <w:r>
+              <w:t>50.23</w:t>
+            </w:r>
+          </w:p>
+        </w:tc>
+      </w:tr>
+    </w:tbl>
+    <w:p>
+      <w:pPr>
+        <w:jc w:val="both"/>
+        <w:rPr>
+          <w:sz w:val="24"/>
+          <w:szCs w:val="24"/>
+        </w:rPr>
+      </w:pPr>
+    </w:p>
+    <w:p>
+      <w:pPr>
+        <w:jc w:val="both"/>
+        <w:rPr>
+          <w:sz w:val="24"/>
+          <w:szCs w:val="24"/>
+        </w:rPr>
+      </w:pPr>
+      <w:r>
+        <w:rPr>
+          <w:sz w:val="24"/>
+          <w:szCs w:val="24"/>
+        </w:rPr>
         <w:t xml:space="preserve">Tab.2. </w:t>
       </w:r>
       <w:r>
@@ -1148,11 +1483,30 @@
           <w:szCs w:val="24"/>
         </w:rPr>
       </w:pPr>
+    </w:p>
+    <w:p>
+      <w:pPr>
+        <w:jc w:val="both"/>
+        <w:rPr>
+          <w:sz w:val="24"/>
+          <w:szCs w:val="24"/>
+        </w:rPr>
+      </w:pPr>
+    </w:p>
+    <w:p>
+      <w:pPr>
+        <w:jc w:val="both"/>
+        <w:rPr>
+          <w:sz w:val="24"/>
+          <w:szCs w:val="24"/>
+        </w:rPr>
+      </w:pPr>
       <w:r>
         <w:rPr>
           <w:sz w:val="24"/>
           <w:szCs w:val="24"/>
         </w:rPr>
+        <w:lastRenderedPageBreak/>
         <w:t xml:space="preserve">Tab.3. </w:t>
       </w:r>
       <w:r>
@@ -1615,7 +1969,6 @@
         </w:numPr>
       </w:pPr>
       <w:r>
-        <w:lastRenderedPageBreak/>
         <w:t xml:space="preserve">Test jakości rozwiązania w zależności od </w:t>
       </w:r>
       <w:r>
@@ -1738,6 +2091,7 @@
         <w:rPr>
           <w:noProof/>
         </w:rPr>
+        <w:lastRenderedPageBreak/>
         <mc:AlternateContent>
           <mc:Choice Requires="cx1">
             <w:drawing>
@@ -2187,7 +2541,6 @@
         <w:jc w:val="center"/>
       </w:pPr>
       <w:r>
-        <w:lastRenderedPageBreak/>
         <w:t>Tab. 4. Wartości statystyczne dla rozmiaru populacji=20</w:t>
       </w:r>
     </w:p>
@@ -2870,7 +3223,11 @@
         <w:t xml:space="preserve">i wartości były zdecydowane najmniejsze </w:t>
       </w:r>
       <w:r>
-        <w:t>oraz przedział ilości iteracji, po którym znaleziono najlepsze rozwiązanie również jest dużo mniejsza w porównaniu do dwóch innych przypadków.</w:t>
+        <w:t xml:space="preserve">oraz przedział ilości iteracji, po którym znaleziono najlepsze rozwiązanie również jest dużo mniejsza w </w:t>
+      </w:r>
+      <w:r>
+        <w:lastRenderedPageBreak/>
+        <w:t>porównaniu do dwóch innych przypadków.</w:t>
       </w:r>
       <w:r>
         <w:t xml:space="preserve"> </w:t>
@@ -3048,7 +3405,6 @@
         <w:rPr>
           <w:noProof/>
         </w:rPr>
-        <w:lastRenderedPageBreak/>
         <mc:AlternateContent>
           <mc:Choice Requires="cx1">
             <w:drawing>
@@ -3382,6 +3738,7 @@
               <w:jc w:val="center"/>
             </w:pPr>
             <w:r>
+              <w:lastRenderedPageBreak/>
               <w:t>Ilość iteracji</w:t>
             </w:r>
           </w:p>
@@ -4166,11 +4523,7 @@
         <w:t>,</w:t>
       </w:r>
       <w:r>
-        <w:t xml:space="preserve"> najlepsze wyniki zostały osiągnięte przy największym procencie rodziców, których wybieramy z naszej populacji, który w tym przypadku wynosi 50%. Widzimy to zarówno po tym, że wartości funkcji celu osiągały zdecydowanie najniższe wartości oraz mieściły się w bardzo </w:t>
-      </w:r>
-      <w:r>
-        <w:lastRenderedPageBreak/>
-        <w:t xml:space="preserve">małym zakresie. Możemy również zaobserwować, że w tym przypadku algorytm nie zawsze dochodził do maksymalnej ilości iteracji, co oznacza, że szybciej zbiegał do wartości minimalnej. </w:t>
+        <w:t xml:space="preserve"> najlepsze wyniki zostały osiągnięte przy największym procencie rodziców, których wybieramy z naszej populacji, który w tym przypadku wynosi 50%. Widzimy to zarówno po tym, że wartości funkcji celu osiągały zdecydowanie najniższe wartości oraz mieściły się w bardzo małym zakresie. Możemy również zaobserwować, że w tym przypadku algorytm nie zawsze dochodził do maksymalnej ilości iteracji, co oznacza, że szybciej zbiegał do wartości minimalnej. </w:t>
       </w:r>
     </w:p>
     <w:p>
@@ -4332,6 +4685,7 @@
         <w:jc w:val="center"/>
       </w:pPr>
       <w:r>
+        <w:lastRenderedPageBreak/>
         <w:t>Rys</w:t>
       </w:r>
       <w:r>
@@ -4454,7 +4808,6 @@
         <w:jc w:val="center"/>
       </w:pPr>
       <w:r>
-        <w:lastRenderedPageBreak/>
         <w:t>Tab. 9. Wartości statystyczne dla szansy krzyżowania = 0</w:t>
       </w:r>
     </w:p>
@@ -6185,7 +6538,6 @@
         </w:numPr>
       </w:pPr>
       <w:r>
-        <w:lastRenderedPageBreak/>
         <w:t xml:space="preserve">Test jakości rozwiązania w zależności od </w:t>
       </w:r>
       <w:r>
@@ -6321,6 +6673,7 @@
         <w:rPr>
           <w:noProof/>
         </w:rPr>
+        <w:lastRenderedPageBreak/>
         <mc:AlternateContent>
           <mc:Choice Requires="cx1">
             <w:drawing>
@@ -6786,7 +7139,6 @@
         <w:jc w:val="center"/>
       </w:pPr>
       <w:r>
-        <w:lastRenderedPageBreak/>
         <w:t>Tab. 15. Wartości statystyczne dla metody turniejowej</w:t>
       </w:r>
     </w:p>
@@ -7486,7 +7838,11 @@
         <w:t>znaleźć najlepsze końcowe rozwiązanie. Najgorsze wyniki algorytm uzyskuje dla metody turniejowej. Średnia wartość funkcji celu jest zdecydowanie najwyższa</w:t>
       </w:r>
       <w:r>
-        <w:t>, wyniki są również najbardziej rozproszone. Jeśli chodzi o iteracje, to dla turniejowej przyjmują one największy zakres wartości.</w:t>
+        <w:t xml:space="preserve">, wyniki są </w:t>
+      </w:r>
+      <w:r>
+        <w:lastRenderedPageBreak/>
+        <w:t>również najbardziej rozproszone. Jeśli chodzi o iteracje, to dla turniejowej przyjmują one największy zakres wartości.</w:t>
       </w:r>
     </w:p>
     <w:p>
@@ -7674,7 +8030,6 @@
         <w:rPr>
           <w:noProof/>
         </w:rPr>
-        <w:lastRenderedPageBreak/>
         <mc:AlternateContent>
           <mc:Choice Requires="cx1">
             <w:drawing>
@@ -8535,7 +8890,6 @@
         </w:rPr>
       </w:pPr>
       <w:r>
-        <w:lastRenderedPageBreak/>
         <w:t xml:space="preserve">Test jakości rozwiązania w zależności od </w:t>
       </w:r>
       <w:r>
@@ -8683,6 +9037,7 @@
         <w:rPr>
           <w:noProof/>
         </w:rPr>
+        <w:lastRenderedPageBreak/>
         <mc:AlternateContent>
           <mc:Choice Requires="cx1">
             <w:drawing>
@@ -9181,7 +9536,6 @@
         <w:jc w:val="center"/>
       </w:pPr>
       <w:r>
-        <w:lastRenderedPageBreak/>
         <w:t xml:space="preserve">Tab. 20. Wartości statystyczne dla krzyżowania </w:t>
       </w:r>
       <w:proofErr w:type="spellStart"/>
@@ -9924,6 +10278,7 @@
               <w:jc w:val="center"/>
             </w:pPr>
             <w:r>
+              <w:lastRenderedPageBreak/>
               <w:t>Krzyżowanie every_2nd</w:t>
             </w:r>
           </w:p>
@@ -10679,7 +11034,6 @@
         <w:rPr>
           <w:noProof/>
         </w:rPr>
-        <w:lastRenderedPageBreak/>
         <mc:AlternateContent>
           <mc:Choice Requires="cx1">
             <w:drawing>
@@ -10762,6 +11116,7 @@
         <w:jc w:val="center"/>
       </w:pPr>
       <w:r>
+        <w:lastRenderedPageBreak/>
         <w:t>Ry</w:t>
       </w:r>
       <w:r>
@@ -11887,6 +12242,7 @@
                 <w:sz w:val="20"/>
                 <w:szCs w:val="20"/>
               </w:rPr>
+              <w:lastRenderedPageBreak/>
               <w:t>Krzyżowanie – losowe rzędy</w:t>
             </w:r>
           </w:p>
@@ -12262,7 +12618,6 @@
         <w:rPr>
           <w:noProof/>
         </w:rPr>
-        <w:lastRenderedPageBreak/>
         <mc:AlternateContent>
           <mc:Choice Requires="cx1">
             <w:drawing>
@@ -12725,6 +13080,7 @@
         <w:jc w:val="center"/>
       </w:pPr>
       <w:r>
+        <w:lastRenderedPageBreak/>
         <w:t>Tab. 26. Wartości statystyczne dla najgorszych parametrów</w:t>
       </w:r>
     </w:p>
@@ -13162,7 +13518,6 @@
         <w:jc w:val="both"/>
       </w:pPr>
       <w:r>
-        <w:lastRenderedPageBreak/>
         <w:t xml:space="preserve">Test </w:t>
       </w:r>
       <w:r>
@@ -13329,6 +13684,7 @@
         <w:rPr>
           <w:noProof/>
         </w:rPr>
+        <w:lastRenderedPageBreak/>
         <mc:AlternateContent>
           <mc:Choice Requires="cx1">
             <w:drawing>
@@ -13484,7 +13840,6 @@
         <w:jc w:val="center"/>
       </w:pPr>
       <w:r>
-        <w:lastRenderedPageBreak/>
         <w:t>Tab. 27. Wartości statystyczne dla turnieju i małej liczby unikalnych</w:t>
       </w:r>
     </w:p>
@@ -14394,6 +14749,7 @@
               <w:jc w:val="center"/>
             </w:pPr>
             <w:r>
+              <w:lastRenderedPageBreak/>
               <w:t>Ilość iteracji</w:t>
             </w:r>
           </w:p>
@@ -14633,7 +14989,6 @@
         <w:jc w:val="both"/>
       </w:pPr>
       <w:r>
-        <w:lastRenderedPageBreak/>
         <w:t xml:space="preserve">Test </w:t>
       </w:r>
       <w:r>
@@ -14802,6 +15157,7 @@
         <w:jc w:val="center"/>
       </w:pPr>
       <w:r>
+        <w:lastRenderedPageBreak/>
         <w:t>Tab. 30. Wartości statystyczne dla dużej liczby unikalnych</w:t>
       </w:r>
     </w:p>
@@ -15130,7 +15486,6 @@
         </w:numPr>
       </w:pPr>
       <w:r>
-        <w:lastRenderedPageBreak/>
         <w:t>Test porównawczy: taka sama suma produktów na obu listach klienta, ale różna liczba różnych produktów.</w:t>
       </w:r>
     </w:p>
@@ -15289,6 +15644,7 @@
               <w:jc w:val="center"/>
             </w:pPr>
             <w:r>
+              <w:lastRenderedPageBreak/>
               <w:t>Więcej unikalnych</w:t>
             </w:r>
           </w:p>
@@ -15748,7 +16104,6 @@
         </w:rPr>
       </w:pPr>
       <w:r>
-        <w:lastRenderedPageBreak/>
         <w:t xml:space="preserve">Test porównujący </w:t>
       </w:r>
       <w:r>
@@ -15919,6 +16274,7 @@
         <w:rPr>
           <w:noProof/>
         </w:rPr>
+        <w:lastRenderedPageBreak/>
         <mc:AlternateContent>
           <mc:Choice Requires="cx1">
             <w:drawing>
@@ -17595,7 +17951,6 @@
         <w:jc w:val="center"/>
       </w:pPr>
       <w:r>
-        <w:lastRenderedPageBreak/>
         <w:t>Tab. 37. Wartości statystyczne dla testu złożoności czasowej</w:t>
       </w:r>
     </w:p>
@@ -17955,6 +18310,7 @@
         <w:rPr>
           <w:noProof/>
         </w:rPr>
+        <w:lastRenderedPageBreak/>
         <mc:AlternateContent>
           <mc:Choice Requires="cx1">
             <w:drawing>
@@ -18170,7 +18526,6 @@
         <w:jc w:val="center"/>
       </w:pPr>
       <w:r>
-        <w:lastRenderedPageBreak/>
         <w:t>Tab. 38. Wartości statystyczne dla testu ze znanym rozwiązaniem</w:t>
       </w:r>
     </w:p>
@@ -18677,7 +19032,7 @@
 
 <file path=word/numbering.xml><?xml version="1.0" encoding="utf-8"?>
 <w:numbering xmlns:wpc="http://schemas.microsoft.com/office/word/2010/wordprocessingCanvas" xmlns:cx="http://schemas.microsoft.com/office/drawing/2014/chartex" xmlns:cx1="http://schemas.microsoft.com/office/drawing/2015/9/8/chartex" xmlns:cx2="http://schemas.microsoft.com/office/drawing/2015/10/21/chartex" xmlns:cx3="http://schemas.microsoft.com/office/drawing/2016/5/9/chartex" xmlns:cx4="http://schemas.microsoft.com/office/drawing/2016/5/10/chartex" xmlns:cx5="http://schemas.microsoft.com/office/drawing/2016/5/11/chartex" xmlns:cx6="http://schemas.microsoft.com/office/drawing/2016/5/12/chartex" xmlns:cx7="http://schemas.microsoft.com/office/drawing/2016/5/13/chartex" xmlns:cx8="http://schemas.microsoft.com/office/drawing/2016/5/14/chartex" xmlns:mc="http://schemas.openxmlformats.org/markup-compatibility/2006" xmlns:aink="http://schemas.microsoft.com/office/drawing/2016/ink" xmlns:am3d="http://schemas.microsoft.com/office/drawing/2017/model3d" xmlns:o="urn:schemas-microsoft-com:office:office" xmlns:oel="http://schemas.microsoft.com/office/2019/extlst" xmlns:r="http://schemas.openxmlformats.org/officeDocument/2006/relationships" xmlns:m="http://schemas.openxmlformats.org/officeDocument/2006/math" xmlns:v="urn:schemas-microsoft-com:vml" xmlns:wp14="http://schemas.microsoft.com/office/word/2010/wordprocessingDrawing" xmlns:wp="http://schemas.openxmlformats.org/drawingml/2006/wordprocessingDrawing" xmlns:w10="urn:schemas-microsoft-com:office:word" xmlns:w="http://schemas.openxmlformats.org/wordprocessingml/2006/main" xmlns:w14="http://schemas.microsoft.com/office/word/2010/wordml" xmlns:w15="http://schemas.microsoft.com/office/word/2012/wordml" xmlns:w16cex="http://schemas.microsoft.com/office/word/2018/wordml/cex" xmlns:w16cid="http://schemas.microsoft.com/office/word/2016/wordml/cid" xmlns:w16="http://schemas.microsoft.com/office/word/2018/wordml" xmlns:w16sdtdh="http://schemas.microsoft.com/office/word/2020/wordml/sdtdatahash" xmlns:w16se="http://schemas.microsoft.com/office/word/2015/wordml/symex" xmlns:wpg="http://schemas.microsoft.com/office/word/2010/wordprocessingGroup" xmlns:wpi="http://schemas.microsoft.com/office/word/2010/wordprocessingInk" xmlns:wne="http://schemas.microsoft.com/office/word/2006/wordml" xmlns:wps="http://schemas.microsoft.com/office/word/2010/wordprocessingShape" mc:Ignorable="w14 w15 w16se w16cid w16 w16cex w16sdtdh wp14">
-  <w:abstractNum w:abstractNumId="0" w15:restartNumberingAfterBreak="0">
+  <w:abstractNum w:abstractNumId="1" w15:restartNumberingAfterBreak="0">
     <w:nsid w:val="43903AAE"/>
     <w:multiLevelType w:val="hybridMultilevel"/>
     <w:tmpl w:val="9DAA0F14"/>
@@ -18763,7 +19118,7 @@
       </w:pPr>
     </w:lvl>
   </w:abstractNum>
-  <w:abstractNum w:abstractNumId="1" w15:restartNumberingAfterBreak="0">
+  <w:abstractNum w:abstractNumId="2" w15:restartNumberingAfterBreak="0">
     <w:nsid w:val="57C3125B"/>
     <w:multiLevelType w:val="hybridMultilevel"/>
     <w:tmpl w:val="A4B8D2FA"/>
@@ -18854,10 +19209,10 @@
     </w:lvl>
   </w:abstractNum>
   <w:num w:numId="1" w16cid:durableId="1531529426">
-    <w:abstractNumId w:val="1"/>
+    <w:abstractNumId w:val="2"/>
   </w:num>
   <w:num w:numId="2" w16cid:durableId="1799957171">
-    <w:abstractNumId w:val="0"/>
+    <w:abstractNumId w:val="1"/>
   </w:num>
 </w:numbering>
 </file>

</xml_diff>